<commit_message>
Cylinder Maintenance doc update
</commit_message>
<xml_diff>
--- a/stand/documentation/Cylinders/CylinderMaintenance.docx
+++ b/stand/documentation/Cylinders/CylinderMaintenance.docx
@@ -20,6 +20,20 @@
     <w:p>
       <w:pPr>
         <w:rPr>
+          <w:b/>
+          <w:sz w:val="72"/>
+        </w:rPr>
+      </w:pPr>
+      <w:r>
+        <w:rPr>
+          <w:sz w:val="36"/>
+        </w:rPr>
+        <w:t>Service</w:t>
+      </w:r>
+    </w:p>
+    <w:p>
+      <w:pPr>
+        <w:rPr>
           <w:color w:val="FF0000"/>
         </w:rPr>
       </w:pPr>
@@ -172,383 +186,854 @@
         <w:rPr>
           <w:color w:val="000000" w:themeColor="text1"/>
         </w:rPr>
-        <w:t>2. Remove all dust deposits from the pr</w:t>
-      </w:r>
+        <w:t>2. Remove all dust deposits from the product and the adjacent system parts.</w:t>
+      </w:r>
+    </w:p>
+    <w:p>
+      <w:pPr>
+        <w:rPr>
+          <w:color w:val="000000" w:themeColor="text1"/>
+        </w:rPr>
+      </w:pPr>
+      <w:r>
+        <w:rPr>
+          <w:color w:val="000000" w:themeColor="text1"/>
+        </w:rPr>
+        <w:t>3. If necessary, remove other production-relate</w:t>
+      </w:r>
+      <w:r>
+        <w:rPr>
+          <w:color w:val="000000" w:themeColor="text1"/>
+        </w:rPr>
+        <w:t xml:space="preserve">d deposits from the product and </w:t>
+      </w:r>
+      <w:r>
+        <w:rPr>
+          <w:color w:val="000000" w:themeColor="text1"/>
+        </w:rPr>
+        <w:t>the adjacent system parts.</w:t>
+      </w:r>
+    </w:p>
+    <w:p>
+      <w:pPr>
+        <w:rPr>
+          <w:color w:val="000000" w:themeColor="text1"/>
+        </w:rPr>
+      </w:pPr>
+    </w:p>
+    <w:p>
+      <w:r>
+        <w:t>Ambient conditions</w:t>
+      </w:r>
+    </w:p>
+    <w:p>
+      <w:pPr>
+        <w:ind w:firstLine="720"/>
+      </w:pPr>
+      <w:r>
+        <w:t xml:space="preserve"> • Let the product acclimatize for a few hours before installation. </w:t>
+      </w:r>
+      <w:proofErr w:type="gramStart"/>
+      <w:r>
+        <w:t>Otherwise</w:t>
+      </w:r>
+      <w:proofErr w:type="gramEnd"/>
+      <w:r>
+        <w:t xml:space="preserve"> water may condense in the housing. </w:t>
+      </w:r>
+    </w:p>
+    <w:p>
+      <w:pPr>
+        <w:ind w:firstLine="720"/>
+      </w:pPr>
+      <w:r>
+        <w:t>• Keep the installation location free from vibration.</w:t>
+      </w:r>
+    </w:p>
+    <w:p>
+      <w:pPr>
+        <w:ind w:firstLine="720"/>
+      </w:pPr>
+      <w:r>
+        <w:t xml:space="preserve"> • Protect the product from direct sunlight and UV radiation. </w:t>
+      </w:r>
+    </w:p>
+    <w:p>
+      <w:pPr>
+        <w:ind w:firstLine="720"/>
+      </w:pPr>
+      <w:r>
+        <w:t xml:space="preserve">• Avoid increased output pressure tolerances: Make sure that high-frequency radiation from interference-emitting devices </w:t>
+      </w:r>
+      <w:proofErr w:type="gramStart"/>
+      <w:r>
+        <w:t>is kept</w:t>
+      </w:r>
+      <w:proofErr w:type="gramEnd"/>
+      <w:r>
+        <w:t xml:space="preserve"> away from the product.</w:t>
+      </w:r>
+    </w:p>
+    <w:p>
+      <w:r>
+        <w:t>Aggressive ambient conditions include, for example:</w:t>
+      </w:r>
+    </w:p>
+    <w:p>
+      <w:pPr>
+        <w:ind w:firstLine="720"/>
+        <w:rPr>
+          <w:color w:val="000000" w:themeColor="text1"/>
+        </w:rPr>
+      </w:pPr>
+      <w:r>
+        <w:rPr>
+          <w:color w:val="000000" w:themeColor="text1"/>
+        </w:rPr>
+        <w:t>• High temperatures</w:t>
+      </w:r>
+    </w:p>
+    <w:p>
+      <w:pPr>
+        <w:ind w:firstLine="720"/>
+        <w:rPr>
+          <w:color w:val="000000" w:themeColor="text1"/>
+        </w:rPr>
+      </w:pPr>
+      <w:r>
+        <w:rPr>
+          <w:color w:val="000000" w:themeColor="text1"/>
+        </w:rPr>
+        <w:t>• Heavy accumulation of dirt</w:t>
+      </w:r>
+    </w:p>
+    <w:p>
+      <w:pPr>
+        <w:ind w:firstLine="720"/>
+        <w:rPr>
+          <w:color w:val="000000" w:themeColor="text1"/>
+        </w:rPr>
+      </w:pPr>
+      <w:r>
+        <w:rPr>
+          <w:color w:val="000000" w:themeColor="text1"/>
+        </w:rPr>
+        <w:t>• Proximity to grease-dissolving liquids or vapors</w:t>
+      </w:r>
+    </w:p>
+    <w:p>
+      <w:pPr>
+        <w:rPr>
+          <w:color w:val="000000" w:themeColor="text1"/>
+        </w:rPr>
+      </w:pPr>
+    </w:p>
+    <w:p>
+      <w:pPr>
+        <w:rPr>
+          <w:color w:val="000000" w:themeColor="text1"/>
+        </w:rPr>
+      </w:pPr>
+      <w:r>
+        <w:rPr>
+          <w:color w:val="000000" w:themeColor="text1"/>
+        </w:rPr>
+        <w:t>9.1.2 Procedure</w:t>
+      </w:r>
+    </w:p>
+    <w:p>
+      <w:pPr>
+        <w:rPr>
+          <w:color w:val="000000" w:themeColor="text1"/>
+        </w:rPr>
+      </w:pPr>
+      <w:r>
+        <w:rPr>
+          <w:color w:val="000000" w:themeColor="text1"/>
+        </w:rPr>
+        <w:t>Preparation</w:t>
+      </w:r>
+    </w:p>
+    <w:p>
+      <w:pPr>
+        <w:rPr>
+          <w:color w:val="000000" w:themeColor="text1"/>
+        </w:rPr>
+      </w:pPr>
+      <w:r>
+        <w:rPr>
+          <w:color w:val="000000" w:themeColor="text1"/>
+        </w:rPr>
+        <w:t>1. Do not carry out any work on the system during preparation.</w:t>
+      </w:r>
+    </w:p>
+    <w:p>
+      <w:pPr>
+        <w:rPr>
+          <w:color w:val="000000" w:themeColor="text1"/>
+        </w:rPr>
+      </w:pPr>
+      <w:r>
+        <w:rPr>
+          <w:color w:val="000000" w:themeColor="text1"/>
+        </w:rPr>
+        <w:lastRenderedPageBreak/>
+        <w:t>2. Close off dangerous areas.</w:t>
+      </w:r>
+    </w:p>
+    <w:p>
+      <w:pPr>
+        <w:rPr>
+          <w:color w:val="000000" w:themeColor="text1"/>
+        </w:rPr>
+      </w:pPr>
+      <w:r>
+        <w:rPr>
+          <w:color w:val="000000" w:themeColor="text1"/>
+        </w:rPr>
+        <w:t>3. Make sure the system or system part is not under pressure or voltage.</w:t>
+      </w:r>
+    </w:p>
+    <w:p>
+      <w:pPr>
+        <w:rPr>
+          <w:color w:val="000000" w:themeColor="text1"/>
+        </w:rPr>
+      </w:pPr>
+      <w:r>
+        <w:rPr>
+          <w:color w:val="000000" w:themeColor="text1"/>
+        </w:rPr>
+        <w:t xml:space="preserve">4. Protect the system against </w:t>
+      </w:r>
+      <w:proofErr w:type="gramStart"/>
+      <w:r>
+        <w:rPr>
+          <w:color w:val="000000" w:themeColor="text1"/>
+        </w:rPr>
+        <w:t>being restarted</w:t>
+      </w:r>
+      <w:proofErr w:type="gramEnd"/>
+      <w:r>
+        <w:rPr>
+          <w:color w:val="000000" w:themeColor="text1"/>
+        </w:rPr>
+        <w:t>.</w:t>
+      </w:r>
+    </w:p>
+    <w:p>
+      <w:pPr>
+        <w:rPr>
+          <w:color w:val="000000" w:themeColor="text1"/>
+        </w:rPr>
+      </w:pPr>
+      <w:r>
+        <w:rPr>
+          <w:color w:val="000000" w:themeColor="text1"/>
+        </w:rPr>
+        <w:t>5. Allow the product and adjacent system parts to cool down.</w:t>
+      </w:r>
+    </w:p>
+    <w:p>
+      <w:pPr>
+        <w:rPr>
+          <w:color w:val="000000" w:themeColor="text1"/>
+        </w:rPr>
+      </w:pPr>
+      <w:r>
+        <w:rPr>
+          <w:color w:val="000000" w:themeColor="text1"/>
+        </w:rPr>
+        <w:t>6. Wear PPE.</w:t>
+      </w:r>
+    </w:p>
+    <w:p>
+      <w:pPr>
+        <w:rPr>
+          <w:color w:val="000000" w:themeColor="text1"/>
+        </w:rPr>
+      </w:pPr>
+      <w:r>
+        <w:rPr>
+          <w:color w:val="000000" w:themeColor="text1"/>
+        </w:rPr>
+        <w:t>Visual inspection-</w:t>
+      </w:r>
+      <w:r>
+        <w:rPr>
+          <w:color w:val="000000" w:themeColor="text1"/>
+        </w:rPr>
+        <w:t xml:space="preserve"> Visually inspect for integrity.</w:t>
+      </w:r>
+    </w:p>
+    <w:p>
+      <w:pPr>
+        <w:rPr>
+          <w:color w:val="000000" w:themeColor="text1"/>
+        </w:rPr>
+      </w:pPr>
+      <w:r>
+        <w:rPr>
+          <w:color w:val="000000" w:themeColor="text1"/>
+        </w:rPr>
+        <w:t>Detailed inspection</w:t>
+      </w:r>
+    </w:p>
+    <w:p>
+      <w:pPr>
+        <w:ind w:firstLine="720"/>
+        <w:rPr>
+          <w:color w:val="000000" w:themeColor="text1"/>
+        </w:rPr>
+      </w:pPr>
+      <w:r>
+        <w:rPr>
+          <w:color w:val="000000" w:themeColor="text1"/>
+        </w:rPr>
+        <w:t xml:space="preserve">• Identifications and warnings on the product: </w:t>
+      </w:r>
+      <w:r>
+        <w:rPr>
+          <w:color w:val="000000" w:themeColor="text1"/>
+        </w:rPr>
+        <w:t xml:space="preserve">The system owner has to replace </w:t>
+      </w:r>
+      <w:r>
+        <w:rPr>
+          <w:color w:val="000000" w:themeColor="text1"/>
+        </w:rPr>
+        <w:t>labels or warnings that are difficult to read immediately.</w:t>
+      </w:r>
+    </w:p>
+    <w:p>
+      <w:pPr>
+        <w:ind w:firstLine="720"/>
+        <w:rPr>
+          <w:color w:val="000000" w:themeColor="text1"/>
+        </w:rPr>
+      </w:pPr>
+      <w:r>
+        <w:rPr>
+          <w:color w:val="000000" w:themeColor="text1"/>
+        </w:rPr>
+        <w:t>• Check to make sure that all fittings are properly connected.</w:t>
+      </w:r>
+    </w:p>
+    <w:p>
+      <w:pPr>
+        <w:ind w:firstLine="720"/>
+        <w:rPr>
+          <w:color w:val="000000" w:themeColor="text1"/>
+        </w:rPr>
+      </w:pPr>
+      <w:r>
+        <w:rPr>
+          <w:color w:val="000000" w:themeColor="text1"/>
+        </w:rPr>
+        <w:t>• Check the safety devices on the system.</w:t>
+      </w:r>
+    </w:p>
+    <w:p>
+      <w:pPr>
+        <w:ind w:firstLine="720"/>
+        <w:rPr>
+          <w:color w:val="000000" w:themeColor="text1"/>
+        </w:rPr>
+      </w:pPr>
+      <w:r>
+        <w:rPr>
+          <w:color w:val="000000" w:themeColor="text1"/>
+        </w:rPr>
+        <w:t>• Check the product functions.</w:t>
+      </w:r>
+    </w:p>
+    <w:p>
+      <w:pPr>
+        <w:rPr>
+          <w:sz w:val="36"/>
+        </w:rPr>
+      </w:pPr>
+      <w:r>
+        <w:rPr>
+          <w:sz w:val="36"/>
+        </w:rPr>
+        <w:t>Troubleshooting</w:t>
+      </w:r>
+    </w:p>
+    <w:p>
+      <w:pPr>
+        <w:rPr>
+          <w:color w:val="000000" w:themeColor="text1"/>
+        </w:rPr>
+      </w:pPr>
+      <w:r>
+        <w:rPr>
+          <w:color w:val="000000" w:themeColor="text1"/>
+        </w:rPr>
+        <w:t>12.1 Procedure</w:t>
+      </w:r>
+    </w:p>
+    <w:p>
+      <w:pPr>
+        <w:rPr>
+          <w:color w:val="000000" w:themeColor="text1"/>
+        </w:rPr>
+      </w:pPr>
+      <w:r>
+        <w:rPr>
+          <w:color w:val="000000" w:themeColor="text1"/>
+        </w:rPr>
+        <w:t>Step 1: Check the system</w:t>
+      </w:r>
+    </w:p>
+    <w:p>
+      <w:pPr>
+        <w:rPr>
+          <w:color w:val="000000" w:themeColor="text1"/>
+        </w:rPr>
+      </w:pPr>
+      <w:r>
+        <w:rPr>
+          <w:color w:val="000000" w:themeColor="text1"/>
+        </w:rPr>
+        <w:t>In case of malfunctions, first check the system or the system part where the</w:t>
+      </w:r>
+      <w:r>
+        <w:rPr>
+          <w:color w:val="000000" w:themeColor="text1"/>
+        </w:rPr>
+        <w:t xml:space="preserve"> </w:t>
+      </w:r>
+      <w:r>
+        <w:rPr>
+          <w:color w:val="000000" w:themeColor="text1"/>
+        </w:rPr>
+        <w:t xml:space="preserve">product </w:t>
+      </w:r>
+      <w:proofErr w:type="gramStart"/>
+      <w:r>
+        <w:rPr>
+          <w:color w:val="000000" w:themeColor="text1"/>
+        </w:rPr>
+        <w:t>is installed</w:t>
+      </w:r>
+      <w:proofErr w:type="gramEnd"/>
+      <w:r>
+        <w:rPr>
+          <w:color w:val="000000" w:themeColor="text1"/>
+        </w:rPr>
+        <w:t>. Check the following items:</w:t>
+      </w:r>
+    </w:p>
+    <w:p>
+      <w:pPr>
+        <w:ind w:firstLine="720"/>
+        <w:rPr>
+          <w:color w:val="000000" w:themeColor="text1"/>
+        </w:rPr>
+      </w:pPr>
+      <w:r>
+        <w:rPr>
+          <w:color w:val="000000" w:themeColor="text1"/>
+        </w:rPr>
+        <w:t>• All connections</w:t>
+      </w:r>
+    </w:p>
+    <w:p>
+      <w:pPr>
+        <w:ind w:firstLine="720"/>
+        <w:rPr>
+          <w:color w:val="000000" w:themeColor="text1"/>
+        </w:rPr>
+      </w:pPr>
+      <w:r>
+        <w:rPr>
+          <w:color w:val="000000" w:themeColor="text1"/>
+        </w:rPr>
+        <w:t>• Settings</w:t>
+      </w:r>
+    </w:p>
+    <w:p>
+      <w:pPr>
+        <w:rPr>
+          <w:color w:val="000000" w:themeColor="text1"/>
+        </w:rPr>
+      </w:pPr>
+      <w:r>
+        <w:rPr>
+          <w:color w:val="000000" w:themeColor="text1"/>
+        </w:rPr>
+        <w:t>Step 2: Check the product</w:t>
+      </w:r>
+    </w:p>
+    <w:p>
+      <w:pPr>
+        <w:ind w:firstLine="720"/>
+        <w:rPr>
+          <w:color w:val="000000" w:themeColor="text1"/>
+        </w:rPr>
+      </w:pPr>
+      <w:r>
+        <w:rPr>
+          <w:color w:val="000000" w:themeColor="text1"/>
+        </w:rPr>
+        <w:t>1. Make sure the system or system part is not under pressure or voltage.</w:t>
+      </w:r>
+    </w:p>
+    <w:p>
+      <w:pPr>
+        <w:ind w:firstLine="720"/>
+        <w:rPr>
+          <w:color w:val="000000" w:themeColor="text1"/>
+        </w:rPr>
+      </w:pPr>
+      <w:r>
+        <w:rPr>
+          <w:color w:val="000000" w:themeColor="text1"/>
+        </w:rPr>
+        <w:t>2. Check the product based on the fault patterns described below.</w:t>
+      </w:r>
+    </w:p>
+    <w:p>
+      <w:pPr>
+        <w:ind w:firstLine="720"/>
+        <w:rPr>
+          <w:color w:val="000000" w:themeColor="text1"/>
+        </w:rPr>
+      </w:pPr>
+      <w:r>
+        <w:rPr>
+          <w:color w:val="000000" w:themeColor="text1"/>
+        </w:rPr>
+        <w:t>3. Perform troubleshooting using the information under “Remedy”.</w:t>
+      </w:r>
+    </w:p>
+    <w:p>
+      <w:pPr>
+        <w:rPr>
+          <w:color w:val="000000" w:themeColor="text1"/>
+        </w:rPr>
+      </w:pPr>
+      <w:r>
+        <w:rPr>
+          <w:color w:val="000000" w:themeColor="text1"/>
+        </w:rPr>
+        <w:t xml:space="preserve">If the malfunction </w:t>
+      </w:r>
+      <w:proofErr w:type="gramStart"/>
+      <w:r>
+        <w:rPr>
+          <w:color w:val="000000" w:themeColor="text1"/>
+        </w:rPr>
+        <w:t>cannot be eliminated</w:t>
+      </w:r>
+      <w:proofErr w:type="gramEnd"/>
+      <w:r>
+        <w:rPr>
+          <w:color w:val="000000" w:themeColor="text1"/>
+        </w:rPr>
+        <w:t xml:space="preserve"> as </w:t>
+      </w:r>
+      <w:r>
+        <w:rPr>
+          <w:color w:val="000000" w:themeColor="text1"/>
+        </w:rPr>
+        <w:t>described under “Remedy”: Disas</w:t>
+      </w:r>
+      <w:r>
+        <w:rPr>
+          <w:color w:val="000000" w:themeColor="text1"/>
+        </w:rPr>
+        <w:t>semble the product and return it</w:t>
+      </w:r>
+    </w:p>
+    <w:p>
+      <w:pPr>
+        <w:ind w:firstLine="720"/>
+        <w:rPr>
+          <w:color w:val="000000" w:themeColor="text1"/>
+        </w:rPr>
+      </w:pPr>
+      <w:r>
+        <w:rPr>
+          <w:color w:val="000000" w:themeColor="text1"/>
+        </w:rPr>
+        <w:t xml:space="preserve">4. After the malfunction has been eliminated; </w:t>
+      </w:r>
+      <w:proofErr w:type="gramStart"/>
+      <w:r>
+        <w:rPr>
+          <w:color w:val="000000" w:themeColor="text1"/>
+        </w:rPr>
+        <w:t>Put</w:t>
+      </w:r>
+      <w:proofErr w:type="gramEnd"/>
+      <w:r>
+        <w:rPr>
+          <w:color w:val="000000" w:themeColor="text1"/>
+        </w:rPr>
+        <w:t xml:space="preserve"> the system or product back</w:t>
+      </w:r>
+      <w:r>
+        <w:rPr>
+          <w:color w:val="000000" w:themeColor="text1"/>
+        </w:rPr>
+        <w:t xml:space="preserve"> </w:t>
+      </w:r>
+      <w:r>
+        <w:rPr>
+          <w:color w:val="000000" w:themeColor="text1"/>
+        </w:rPr>
+        <w:t>into operation</w:t>
+      </w:r>
+    </w:p>
+    <w:p>
+      <w:pPr>
+        <w:rPr>
+          <w:sz w:val="24"/>
+        </w:rPr>
+      </w:pPr>
+    </w:p>
+    <w:p>
+      <w:pPr>
+        <w:rPr>
+          <w:sz w:val="24"/>
+        </w:rPr>
+      </w:pPr>
       <w:bookmarkStart w:id="0" w:name="_GoBack"/>
       <w:bookmarkEnd w:id="0"/>
-      <w:r>
-        <w:rPr>
-          <w:color w:val="000000" w:themeColor="text1"/>
-        </w:rPr>
-        <w:t>oduct and the adjacent system parts.</w:t>
-      </w:r>
-    </w:p>
-    <w:p>
-      <w:pPr>
-        <w:rPr>
-          <w:color w:val="000000" w:themeColor="text1"/>
-        </w:rPr>
-      </w:pPr>
-      <w:r>
-        <w:rPr>
-          <w:color w:val="000000" w:themeColor="text1"/>
-        </w:rPr>
-        <w:t>3. If necessary, remove other production-relate</w:t>
-      </w:r>
-      <w:r>
-        <w:rPr>
-          <w:color w:val="000000" w:themeColor="text1"/>
-        </w:rPr>
-        <w:t xml:space="preserve">d deposits from the product and </w:t>
-      </w:r>
-      <w:r>
-        <w:rPr>
-          <w:color w:val="000000" w:themeColor="text1"/>
-        </w:rPr>
-        <w:t>the adjacent system parts.</w:t>
-      </w:r>
-    </w:p>
-    <w:p>
-      <w:pPr>
-        <w:rPr>
-          <w:color w:val="000000" w:themeColor="text1"/>
-        </w:rPr>
-      </w:pPr>
-    </w:p>
-    <w:p>
-      <w:r>
-        <w:t>Ambient conditions</w:t>
-      </w:r>
-    </w:p>
-    <w:p>
-      <w:pPr>
-        <w:ind w:firstLine="720"/>
-      </w:pPr>
-      <w:r>
-        <w:t xml:space="preserve"> • Let the product acclimatize for a few hours before installation. </w:t>
-      </w:r>
-      <w:proofErr w:type="gramStart"/>
-      <w:r>
-        <w:t>Otherwise</w:t>
-      </w:r>
-      <w:proofErr w:type="gramEnd"/>
-      <w:r>
-        <w:t xml:space="preserve"> water may condense in the housing. </w:t>
-      </w:r>
-    </w:p>
-    <w:p>
-      <w:pPr>
-        <w:ind w:firstLine="720"/>
-      </w:pPr>
-      <w:r>
-        <w:t>• Keep the installation location free from vibration.</w:t>
-      </w:r>
-    </w:p>
-    <w:p>
-      <w:pPr>
-        <w:ind w:firstLine="720"/>
-      </w:pPr>
-      <w:r>
-        <w:t xml:space="preserve"> • Protect the product from direct sunlight and UV radiation. </w:t>
-      </w:r>
-    </w:p>
-    <w:p>
-      <w:pPr>
-        <w:ind w:firstLine="720"/>
-      </w:pPr>
-      <w:r>
-        <w:t xml:space="preserve">• Avoid increased output pressure tolerances: Make sure that high-frequency radiation from interference-emitting devices </w:t>
-      </w:r>
-      <w:proofErr w:type="gramStart"/>
-      <w:r>
-        <w:t>is kept</w:t>
-      </w:r>
-      <w:proofErr w:type="gramEnd"/>
-      <w:r>
-        <w:t xml:space="preserve"> away from the product.</w:t>
-      </w:r>
-    </w:p>
-    <w:p>
-      <w:r>
-        <w:t>Aggressive ambient conditions include, for example:</w:t>
-      </w:r>
-    </w:p>
-    <w:p>
-      <w:pPr>
-        <w:ind w:firstLine="720"/>
-        <w:rPr>
-          <w:color w:val="000000" w:themeColor="text1"/>
-        </w:rPr>
-      </w:pPr>
-      <w:r>
-        <w:rPr>
-          <w:color w:val="000000" w:themeColor="text1"/>
-        </w:rPr>
-        <w:t>• High temperatures</w:t>
-      </w:r>
-    </w:p>
-    <w:p>
-      <w:pPr>
-        <w:ind w:firstLine="720"/>
-        <w:rPr>
-          <w:color w:val="000000" w:themeColor="text1"/>
-        </w:rPr>
-      </w:pPr>
-      <w:r>
-        <w:rPr>
-          <w:color w:val="000000" w:themeColor="text1"/>
-        </w:rPr>
-        <w:t>• Heavy accumulation of dirt</w:t>
-      </w:r>
-    </w:p>
-    <w:p>
-      <w:pPr>
-        <w:ind w:firstLine="720"/>
-        <w:rPr>
-          <w:color w:val="000000" w:themeColor="text1"/>
-        </w:rPr>
-      </w:pPr>
-      <w:r>
-        <w:rPr>
-          <w:color w:val="000000" w:themeColor="text1"/>
-        </w:rPr>
-        <w:t>• Proximity to grease-dissolving liquids or vapors</w:t>
-      </w:r>
-    </w:p>
-    <w:p>
-      <w:pPr>
-        <w:rPr>
-          <w:color w:val="000000" w:themeColor="text1"/>
-        </w:rPr>
-      </w:pPr>
-    </w:p>
-    <w:p>
-      <w:pPr>
-        <w:rPr>
-          <w:color w:val="000000" w:themeColor="text1"/>
-        </w:rPr>
-      </w:pPr>
-      <w:r>
-        <w:rPr>
-          <w:color w:val="000000" w:themeColor="text1"/>
-        </w:rPr>
-        <w:t>9.1.2 Procedure</w:t>
-      </w:r>
-    </w:p>
-    <w:p>
-      <w:pPr>
-        <w:rPr>
-          <w:color w:val="000000" w:themeColor="text1"/>
-        </w:rPr>
-      </w:pPr>
-      <w:r>
-        <w:rPr>
-          <w:color w:val="000000" w:themeColor="text1"/>
-        </w:rPr>
-        <w:t>Preparation</w:t>
-      </w:r>
-    </w:p>
-    <w:p>
-      <w:pPr>
-        <w:rPr>
-          <w:color w:val="000000" w:themeColor="text1"/>
-        </w:rPr>
-      </w:pPr>
-      <w:r>
-        <w:rPr>
-          <w:color w:val="000000" w:themeColor="text1"/>
-        </w:rPr>
-        <w:t>1. Do not carry out any work on the system during preparation.</w:t>
-      </w:r>
-    </w:p>
-    <w:p>
-      <w:pPr>
-        <w:rPr>
-          <w:color w:val="000000" w:themeColor="text1"/>
-        </w:rPr>
-      </w:pPr>
-      <w:r>
-        <w:rPr>
-          <w:color w:val="000000" w:themeColor="text1"/>
-        </w:rPr>
-        <w:t>2. Close off dangerous areas.</w:t>
-      </w:r>
-    </w:p>
-    <w:p>
-      <w:pPr>
-        <w:rPr>
-          <w:color w:val="000000" w:themeColor="text1"/>
-        </w:rPr>
-      </w:pPr>
-      <w:r>
-        <w:rPr>
-          <w:color w:val="000000" w:themeColor="text1"/>
+    </w:p>
+    <w:p>
+      <w:pPr>
+        <w:rPr>
+          <w:sz w:val="24"/>
+        </w:rPr>
+      </w:pPr>
+    </w:p>
+    <w:p>
+      <w:pPr>
+        <w:rPr>
+          <w:color w:val="000000" w:themeColor="text1"/>
+          <w:sz w:val="24"/>
+        </w:rPr>
+      </w:pPr>
+      <w:r>
+        <w:rPr>
+          <w:sz w:val="24"/>
         </w:rPr>
         <w:lastRenderedPageBreak/>
-        <w:t>3. Make sure the system or system part is not under pressure or voltage.</w:t>
-      </w:r>
-    </w:p>
-    <w:p>
-      <w:pPr>
-        <w:rPr>
-          <w:color w:val="000000" w:themeColor="text1"/>
-        </w:rPr>
-      </w:pPr>
-      <w:r>
-        <w:rPr>
-          <w:color w:val="000000" w:themeColor="text1"/>
-        </w:rPr>
-        <w:t xml:space="preserve">4. Protect the system against </w:t>
-      </w:r>
-      <w:proofErr w:type="gramStart"/>
-      <w:r>
-        <w:rPr>
-          <w:color w:val="000000" w:themeColor="text1"/>
-        </w:rPr>
-        <w:t>being restarted</w:t>
-      </w:r>
-      <w:proofErr w:type="gramEnd"/>
-      <w:r>
-        <w:rPr>
-          <w:color w:val="000000" w:themeColor="text1"/>
-        </w:rPr>
-        <w:t>.</w:t>
-      </w:r>
-    </w:p>
-    <w:p>
-      <w:pPr>
-        <w:rPr>
-          <w:color w:val="000000" w:themeColor="text1"/>
-        </w:rPr>
-      </w:pPr>
-      <w:r>
-        <w:rPr>
-          <w:color w:val="000000" w:themeColor="text1"/>
-        </w:rPr>
-        <w:t>5. Allow the product and adjacent system parts to cool down.</w:t>
-      </w:r>
-    </w:p>
-    <w:p>
-      <w:pPr>
-        <w:rPr>
-          <w:color w:val="000000" w:themeColor="text1"/>
-        </w:rPr>
-      </w:pPr>
-      <w:r>
-        <w:rPr>
-          <w:color w:val="000000" w:themeColor="text1"/>
-        </w:rPr>
-        <w:t>6. Wear PPE.</w:t>
-      </w:r>
-    </w:p>
-    <w:p>
-      <w:pPr>
-        <w:rPr>
-          <w:color w:val="000000" w:themeColor="text1"/>
-        </w:rPr>
-      </w:pPr>
-      <w:r>
-        <w:rPr>
-          <w:color w:val="000000" w:themeColor="text1"/>
-        </w:rPr>
-        <w:t>Visual inspection-</w:t>
-      </w:r>
-      <w:r>
-        <w:rPr>
-          <w:color w:val="000000" w:themeColor="text1"/>
-        </w:rPr>
-        <w:t xml:space="preserve"> Visually inspect for integrity.</w:t>
-      </w:r>
-    </w:p>
-    <w:p>
-      <w:pPr>
-        <w:rPr>
-          <w:color w:val="000000" w:themeColor="text1"/>
-        </w:rPr>
-      </w:pPr>
-      <w:r>
-        <w:rPr>
-          <w:color w:val="000000" w:themeColor="text1"/>
-        </w:rPr>
-        <w:t>Detailed inspection</w:t>
-      </w:r>
-    </w:p>
-    <w:p>
-      <w:pPr>
-        <w:ind w:firstLine="720"/>
-        <w:rPr>
-          <w:color w:val="000000" w:themeColor="text1"/>
-        </w:rPr>
-      </w:pPr>
-      <w:r>
-        <w:rPr>
-          <w:color w:val="000000" w:themeColor="text1"/>
-        </w:rPr>
-        <w:t xml:space="preserve">• Identifications and warnings on the product: </w:t>
-      </w:r>
-      <w:r>
-        <w:rPr>
-          <w:color w:val="000000" w:themeColor="text1"/>
-        </w:rPr>
-        <w:t xml:space="preserve">The system owner has to replace </w:t>
-      </w:r>
-      <w:r>
-        <w:rPr>
-          <w:color w:val="000000" w:themeColor="text1"/>
-        </w:rPr>
-        <w:t>labels or warnings that are difficult to read immediately.</w:t>
-      </w:r>
-    </w:p>
-    <w:p>
-      <w:pPr>
-        <w:ind w:firstLine="720"/>
-        <w:rPr>
-          <w:color w:val="000000" w:themeColor="text1"/>
-        </w:rPr>
-      </w:pPr>
-      <w:r>
-        <w:rPr>
-          <w:color w:val="000000" w:themeColor="text1"/>
-        </w:rPr>
-        <w:t>• Check to make sure that all fittings are properly connected.</w:t>
-      </w:r>
-    </w:p>
-    <w:p>
-      <w:pPr>
-        <w:ind w:firstLine="720"/>
-        <w:rPr>
-          <w:color w:val="000000" w:themeColor="text1"/>
-        </w:rPr>
-      </w:pPr>
-      <w:r>
-        <w:rPr>
-          <w:color w:val="000000" w:themeColor="text1"/>
-        </w:rPr>
-        <w:t>• Check the safety devices on the system.</w:t>
-      </w:r>
-    </w:p>
-    <w:p>
-      <w:pPr>
-        <w:ind w:firstLine="720"/>
-        <w:rPr>
-          <w:color w:val="000000" w:themeColor="text1"/>
-        </w:rPr>
-      </w:pPr>
-      <w:r>
-        <w:rPr>
-          <w:color w:val="000000" w:themeColor="text1"/>
-        </w:rPr>
-        <w:t>• Check the product functions.</w:t>
-      </w:r>
-    </w:p>
-    <w:p>
-      <w:pPr>
-        <w:rPr>
-          <w:color w:val="000000" w:themeColor="text1"/>
-        </w:rPr>
-      </w:pPr>
-    </w:p>
-    <w:p/>
+        <w:t>1</w:t>
+      </w:r>
+      <w:r>
+        <w:rPr>
+          <w:sz w:val="24"/>
+        </w:rPr>
+        <w:t>2.2 Malfunction types</w:t>
+      </w:r>
+    </w:p>
+    <w:p>
+      <w:r>
+        <w:rPr>
+          <w:noProof/>
+        </w:rPr>
+        <w:drawing>
+          <wp:inline distT="0" distB="0" distL="0" distR="0" wp14:anchorId="45583AE0" wp14:editId="3964165D">
+            <wp:extent cx="3533775" cy="847725"/>
+            <wp:effectExtent l="0" t="0" r="9525" b="9525"/>
+            <wp:docPr id="1" name="Picture 1"/>
+            <wp:cNvGraphicFramePr>
+              <a:graphicFrameLocks xmlns:a="http://schemas.openxmlformats.org/drawingml/2006/main" noChangeAspect="1"/>
+            </wp:cNvGraphicFramePr>
+            <a:graphic xmlns:a="http://schemas.openxmlformats.org/drawingml/2006/main">
+              <a:graphicData uri="http://schemas.openxmlformats.org/drawingml/2006/picture">
+                <pic:pic xmlns:pic="http://schemas.openxmlformats.org/drawingml/2006/picture">
+                  <pic:nvPicPr>
+                    <pic:cNvPr id="1" name=""/>
+                    <pic:cNvPicPr/>
+                  </pic:nvPicPr>
+                  <pic:blipFill>
+                    <a:blip r:embed="rId4"/>
+                    <a:stretch>
+                      <a:fillRect/>
+                    </a:stretch>
+                  </pic:blipFill>
+                  <pic:spPr>
+                    <a:xfrm>
+                      <a:off x="0" y="0"/>
+                      <a:ext cx="3533775" cy="847725"/>
+                    </a:xfrm>
+                    <a:prstGeom prst="rect">
+                      <a:avLst/>
+                    </a:prstGeom>
+                  </pic:spPr>
+                </pic:pic>
+              </a:graphicData>
+            </a:graphic>
+          </wp:inline>
+        </w:drawing>
+      </w:r>
+    </w:p>
+    <w:p>
+      <w:r>
+        <w:rPr>
+          <w:noProof/>
+        </w:rPr>
+        <w:drawing>
+          <wp:inline distT="0" distB="0" distL="0" distR="0" wp14:anchorId="67A4D31B" wp14:editId="724ECD41">
+            <wp:extent cx="3543300" cy="1200150"/>
+            <wp:effectExtent l="0" t="0" r="0" b="0"/>
+            <wp:docPr id="2" name="Picture 2"/>
+            <wp:cNvGraphicFramePr>
+              <a:graphicFrameLocks xmlns:a="http://schemas.openxmlformats.org/drawingml/2006/main" noChangeAspect="1"/>
+            </wp:cNvGraphicFramePr>
+            <a:graphic xmlns:a="http://schemas.openxmlformats.org/drawingml/2006/main">
+              <a:graphicData uri="http://schemas.openxmlformats.org/drawingml/2006/picture">
+                <pic:pic xmlns:pic="http://schemas.openxmlformats.org/drawingml/2006/picture">
+                  <pic:nvPicPr>
+                    <pic:cNvPr id="1" name=""/>
+                    <pic:cNvPicPr/>
+                  </pic:nvPicPr>
+                  <pic:blipFill>
+                    <a:blip r:embed="rId5"/>
+                    <a:stretch>
+                      <a:fillRect/>
+                    </a:stretch>
+                  </pic:blipFill>
+                  <pic:spPr>
+                    <a:xfrm>
+                      <a:off x="0" y="0"/>
+                      <a:ext cx="3543300" cy="1200150"/>
+                    </a:xfrm>
+                    <a:prstGeom prst="rect">
+                      <a:avLst/>
+                    </a:prstGeom>
+                  </pic:spPr>
+                </pic:pic>
+              </a:graphicData>
+            </a:graphic>
+          </wp:inline>
+        </w:drawing>
+      </w:r>
+    </w:p>
+    <w:p>
+      <w:pPr>
+        <w:rPr>
+          <w:sz w:val="36"/>
+        </w:rPr>
+      </w:pPr>
+      <w:r>
+        <w:rPr>
+          <w:sz w:val="36"/>
+        </w:rPr>
+        <w:t>Technical data</w:t>
+      </w:r>
+    </w:p>
+    <w:p>
+      <w:pPr>
+        <w:rPr>
+          <w:sz w:val="36"/>
+        </w:rPr>
+      </w:pPr>
+      <w:r>
+        <w:rPr>
+          <w:noProof/>
+        </w:rPr>
+        <w:drawing>
+          <wp:inline distT="0" distB="0" distL="0" distR="0" wp14:anchorId="1A47B4BE" wp14:editId="72C72EAE">
+            <wp:extent cx="3552825" cy="5057775"/>
+            <wp:effectExtent l="0" t="0" r="9525" b="9525"/>
+            <wp:docPr id="3" name="Picture 3"/>
+            <wp:cNvGraphicFramePr>
+              <a:graphicFrameLocks xmlns:a="http://schemas.openxmlformats.org/drawingml/2006/main" noChangeAspect="1"/>
+            </wp:cNvGraphicFramePr>
+            <a:graphic xmlns:a="http://schemas.openxmlformats.org/drawingml/2006/main">
+              <a:graphicData uri="http://schemas.openxmlformats.org/drawingml/2006/picture">
+                <pic:pic xmlns:pic="http://schemas.openxmlformats.org/drawingml/2006/picture">
+                  <pic:nvPicPr>
+                    <pic:cNvPr id="1" name=""/>
+                    <pic:cNvPicPr/>
+                  </pic:nvPicPr>
+                  <pic:blipFill>
+                    <a:blip r:embed="rId6"/>
+                    <a:stretch>
+                      <a:fillRect/>
+                    </a:stretch>
+                  </pic:blipFill>
+                  <pic:spPr>
+                    <a:xfrm>
+                      <a:off x="0" y="0"/>
+                      <a:ext cx="3552825" cy="5057775"/>
+                    </a:xfrm>
+                    <a:prstGeom prst="rect">
+                      <a:avLst/>
+                    </a:prstGeom>
+                  </pic:spPr>
+                </pic:pic>
+              </a:graphicData>
+            </a:graphic>
+          </wp:inline>
+        </w:drawing>
+      </w:r>
+    </w:p>
+    <w:p>
+      <w:pPr>
+        <w:rPr>
+          <w:sz w:val="24"/>
+        </w:rPr>
+      </w:pPr>
+      <w:r>
+        <w:rPr>
+          <w:sz w:val="24"/>
+        </w:rPr>
+        <w:lastRenderedPageBreak/>
+        <w:t xml:space="preserve">Maintenance </w:t>
+      </w:r>
+      <w:r>
+        <w:rPr>
+          <w:sz w:val="24"/>
+        </w:rPr>
+        <w:t>Videos:</w:t>
+      </w:r>
+    </w:p>
+    <w:p>
+      <w:hyperlink r:id="rId7" w:history="1">
+        <w:r>
+          <w:rPr>
+            <w:rStyle w:val="Hyperlink"/>
+          </w:rPr>
+          <w:t xml:space="preserve">Pneumatic Cylinder Seal Changing | How to use a pneumatic cylinder | Creative </w:t>
+        </w:r>
+        <w:proofErr w:type="spellStart"/>
+        <w:r>
+          <w:rPr>
+            <w:rStyle w:val="Hyperlink"/>
+          </w:rPr>
+          <w:t>Uae</w:t>
+        </w:r>
+        <w:proofErr w:type="spellEnd"/>
+        <w:r>
+          <w:rPr>
+            <w:rStyle w:val="Hyperlink"/>
+          </w:rPr>
+          <w:t xml:space="preserve"> - YouTube</w:t>
+        </w:r>
+      </w:hyperlink>
+    </w:p>
+    <w:p>
+      <w:pPr>
+        <w:rPr>
+          <w:sz w:val="36"/>
+        </w:rPr>
+      </w:pPr>
+      <w:hyperlink r:id="rId8" w:history="1">
+        <w:r>
+          <w:rPr>
+            <w:rStyle w:val="Hyperlink"/>
+          </w:rPr>
+          <w:t>How to adjust cushion on air cylinder - YouTube</w:t>
+        </w:r>
+      </w:hyperlink>
+    </w:p>
     <w:sectPr>
       <w:pgSz w:w="12240" w:h="15840"/>
       <w:pgMar w:top="1440" w:right="1440" w:bottom="1440" w:left="1440" w:header="720" w:footer="720" w:gutter="0"/>
@@ -981,6 +1466,18 @@
     <w:semiHidden/>
     <w:unhideWhenUsed/>
   </w:style>
+  <w:style w:type="character" w:styleId="Hyperlink">
+    <w:name w:val="Hyperlink"/>
+    <w:basedOn w:val="DefaultParagraphFont"/>
+    <w:uiPriority w:val="99"/>
+    <w:semiHidden/>
+    <w:unhideWhenUsed/>
+    <w:rsid w:val="00DA5D70"/>
+    <w:rPr>
+      <w:color w:val="0000FF"/>
+      <w:u w:val="single"/>
+    </w:rPr>
+  </w:style>
 </w:styles>
 </file>
 

</xml_diff>